<commit_message>
added updates to plots
</commit_message>
<xml_diff>
--- a/USA/state/write_ups/01_national_wavelet_paper/words/10_entire/99_entire_1.15.docx
+++ b/USA/state/write_ups/01_national_wavelet_paper/words/10_entire/99_entire_1.15.docx
@@ -1133,19 +1133,7 @@
           <w:sz w:val="24"/>
           <w:szCs w:val="24"/>
         </w:rPr>
-        <w:t>at</w:t>
-      </w:r>
-      <w:bookmarkStart w:id="2" w:name="_GoBack"/>
-      <w:bookmarkEnd w:id="2"/>
-      <w:r>
-        <w:rPr>
-          <w:rFonts w:ascii="Times New Roman" w:hAnsi="Times New Roman"/>
-          <w:b/>
-          <w:color w:val="000000" w:themeColor="text1"/>
-          <w:sz w:val="24"/>
-          <w:szCs w:val="24"/>
-        </w:rPr>
-        <w:t xml:space="preserve"> the present time</w:t>
+        <w:t>at the present time</w:t>
       </w:r>
       <w:proofErr w:type="gramEnd"/>
       <w:r>
@@ -1452,6 +1440,14 @@
           <w:sz w:val="24"/>
           <w:szCs w:val="24"/>
         </w:rPr>
+      </w:r>
+      <w:r>
+        <w:rPr>
+          <w:rFonts w:ascii="Times New Roman" w:hAnsi="Times New Roman"/>
+          <w:color w:val="000000" w:themeColor="text1"/>
+          <w:sz w:val="24"/>
+          <w:szCs w:val="24"/>
+        </w:rPr>
         <w:fldChar w:fldCharType="separate"/>
       </w:r>
       <w:r>
@@ -1661,6 +1657,14 @@
           <w:szCs w:val="24"/>
         </w:rPr>
         <w:fldChar w:fldCharType="end"/>
+      </w:r>
+      <w:r>
+        <w:rPr>
+          <w:rFonts w:ascii="Times New Roman" w:hAnsi="Times New Roman"/>
+          <w:color w:val="000000" w:themeColor="text1"/>
+          <w:sz w:val="24"/>
+          <w:szCs w:val="24"/>
+        </w:rPr>
       </w:r>
       <w:r>
         <w:rPr>
@@ -1946,6 +1950,14 @@
           <w:szCs w:val="24"/>
         </w:rPr>
         <w:fldChar w:fldCharType="end"/>
+      </w:r>
+      <w:r>
+        <w:rPr>
+          <w:rFonts w:ascii="Times New Roman" w:hAnsi="Times New Roman"/>
+          <w:color w:val="000000" w:themeColor="text1"/>
+          <w:sz w:val="24"/>
+          <w:szCs w:val="24"/>
+        </w:rPr>
       </w:r>
       <w:r>
         <w:rPr>
@@ -2331,6 +2343,14 @@
           <w:sz w:val="24"/>
           <w:szCs w:val="24"/>
         </w:rPr>
+      </w:r>
+      <w:r>
+        <w:rPr>
+          <w:rFonts w:ascii="Times New Roman" w:hAnsi="Times New Roman"/>
+          <w:color w:val="000000" w:themeColor="text1"/>
+          <w:sz w:val="24"/>
+          <w:szCs w:val="24"/>
+        </w:rPr>
         <w:fldChar w:fldCharType="separate"/>
       </w:r>
       <w:r>
@@ -2372,25 +2392,14 @@
         <w:lastRenderedPageBreak/>
         <w:t xml:space="preserve">mortality, and its geographical and demographic patterns, is needed to identify at-risk groups, plan responses </w:t>
       </w:r>
-      <w:proofErr w:type="gramStart"/>
-      <w:r>
-        <w:rPr>
-          <w:rFonts w:ascii="Times New Roman" w:hAnsi="Times New Roman"/>
-          <w:color w:val="000000" w:themeColor="text1"/>
-          <w:sz w:val="24"/>
-          <w:szCs w:val="24"/>
-        </w:rPr>
-        <w:t>at the present time</w:t>
-      </w:r>
-      <w:proofErr w:type="gramEnd"/>
-      <w:r>
-        <w:rPr>
-          <w:rFonts w:ascii="Times New Roman" w:hAnsi="Times New Roman"/>
-          <w:color w:val="000000" w:themeColor="text1"/>
-          <w:sz w:val="24"/>
-          <w:szCs w:val="24"/>
-        </w:rPr>
-        <w:t xml:space="preserve"> as well as</w:t>
+      <w:r>
+        <w:rPr>
+          <w:rFonts w:ascii="Times New Roman" w:hAnsi="Times New Roman"/>
+          <w:color w:val="000000" w:themeColor="text1"/>
+          <w:sz w:val="24"/>
+          <w:szCs w:val="24"/>
+        </w:rPr>
+        <w:t>at the present time as well as</w:t>
       </w:r>
       <w:r>
         <w:rPr>
@@ -3194,6 +3203,14 @@
           <w:sz w:val="24"/>
           <w:szCs w:val="24"/>
         </w:rPr>
+      </w:r>
+      <w:r>
+        <w:rPr>
+          <w:rFonts w:ascii="Times New Roman" w:hAnsi="Times New Roman"/>
+          <w:color w:val="000000" w:themeColor="text1"/>
+          <w:sz w:val="24"/>
+          <w:szCs w:val="24"/>
+        </w:rPr>
         <w:fldChar w:fldCharType="separate"/>
       </w:r>
       <w:r>
@@ -3628,6 +3645,14 @@
           <w:sz w:val="24"/>
           <w:szCs w:val="24"/>
         </w:rPr>
+      </w:r>
+      <w:r>
+        <w:rPr>
+          <w:rFonts w:ascii="Times New Roman" w:hAnsi="Times New Roman"/>
+          <w:color w:val="000000" w:themeColor="text1"/>
+          <w:sz w:val="24"/>
+          <w:szCs w:val="24"/>
+        </w:rPr>
         <w:fldChar w:fldCharType="separate"/>
       </w:r>
       <w:r>
@@ -3837,6 +3862,14 @@
           <w:szCs w:val="24"/>
         </w:rPr>
         <w:fldChar w:fldCharType="end"/>
+      </w:r>
+      <w:r>
+        <w:rPr>
+          <w:rFonts w:ascii="Times New Roman" w:hAnsi="Times New Roman"/>
+          <w:color w:val="000000" w:themeColor="text1"/>
+          <w:sz w:val="24"/>
+          <w:szCs w:val="24"/>
+        </w:rPr>
       </w:r>
       <w:r>
         <w:rPr>
@@ -4191,6 +4224,14 @@
           <w:sz w:val="24"/>
           <w:szCs w:val="24"/>
         </w:rPr>
+      </w:r>
+      <w:r>
+        <w:rPr>
+          <w:rFonts w:ascii="Times New Roman" w:hAnsi="Times New Roman"/>
+          <w:color w:val="000000" w:themeColor="text1"/>
+          <w:sz w:val="24"/>
+          <w:szCs w:val="24"/>
+        </w:rPr>
         <w:fldChar w:fldCharType="separate"/>
       </w:r>
       <w:r>
@@ -5534,7 +5575,6 @@
         </w:rPr>
         <w:t xml:space="preserve"> </w:t>
       </w:r>
-      <w:commentRangeStart w:id="3"/>
       <w:r>
         <w:rPr>
           <w:rFonts w:ascii="Times New Roman" w:hAnsi="Times New Roman"/>
@@ -5557,7 +5597,45 @@
           <w:sz w:val="24"/>
           <w:szCs w:val="24"/>
         </w:rPr>
-        <w:t xml:space="preserve">above 45 years of age, there is no variation in the magnitude of excess mortality, despite large </w:t>
+        <w:t>above 45 ye</w:t>
+      </w:r>
+      <w:bookmarkStart w:id="2" w:name="_GoBack"/>
+      <w:bookmarkEnd w:id="2"/>
+      <w:r>
+        <w:rPr>
+          <w:rFonts w:ascii="Times New Roman" w:hAnsi="Times New Roman"/>
+          <w:sz w:val="24"/>
+          <w:szCs w:val="24"/>
+        </w:rPr>
+        <w:t xml:space="preserve">ars of age, there is </w:t>
+      </w:r>
+      <w:ins w:id="3" w:author="Parks, Robbie M" w:date="2017-01-13T16:54:00Z">
+        <w:r>
+          <w:rPr>
+            <w:rFonts w:ascii="Times New Roman" w:hAnsi="Times New Roman"/>
+            <w:sz w:val="24"/>
+            <w:szCs w:val="24"/>
+          </w:rPr>
+          <w:t>little</w:t>
+        </w:r>
+      </w:ins>
+      <w:del w:id="4" w:author="Parks, Robbie M" w:date="2017-01-13T16:54:00Z">
+        <w:r>
+          <w:rPr>
+            <w:rFonts w:ascii="Times New Roman" w:hAnsi="Times New Roman"/>
+            <w:sz w:val="24"/>
+            <w:szCs w:val="24"/>
+          </w:rPr>
+          <w:delText>no</w:delText>
+        </w:r>
+      </w:del>
+      <w:r>
+        <w:rPr>
+          <w:rFonts w:ascii="Times New Roman" w:hAnsi="Times New Roman"/>
+          <w:sz w:val="24"/>
+          <w:szCs w:val="24"/>
+        </w:rPr>
+        <w:t xml:space="preserve"> variation in the magnitude of excess mortality, despite large </w:t>
       </w:r>
       <w:r>
         <w:rPr>
@@ -5631,23 +5709,13 @@
         </w:rPr>
         <w:t xml:space="preserve">. </w:t>
       </w:r>
-      <w:commentRangeEnd w:id="3"/>
-      <w:r>
-        <w:rPr>
-          <w:rStyle w:val="CommentReference"/>
-          <w:rFonts w:ascii="Times New Roman" w:eastAsiaTheme="minorHAnsi" w:hAnsi="Times New Roman"/>
-          <w:sz w:val="24"/>
-          <w:szCs w:val="24"/>
-        </w:rPr>
-        <w:commentReference w:id="3"/>
-      </w:r>
-      <w:r>
-        <w:rPr>
-          <w:rFonts w:ascii="Times New Roman" w:hAnsi="Times New Roman"/>
-          <w:sz w:val="24"/>
-          <w:szCs w:val="24"/>
-        </w:rPr>
-        <w:t xml:space="preserve"> The observed </w:t>
+      <w:r>
+        <w:rPr>
+          <w:rFonts w:ascii="Times New Roman" w:hAnsi="Times New Roman"/>
+          <w:sz w:val="24"/>
+          <w:szCs w:val="24"/>
+        </w:rPr>
+        <w:t xml:space="preserve"> The </w:t>
       </w:r>
       <w:r>
         <w:rPr>
@@ -5656,7 +5724,7 @@
           <w:szCs w:val="24"/>
         </w:rPr>
         <w:lastRenderedPageBreak/>
-        <w:t xml:space="preserve">geographical consistency within the USA is different from the pattern observed across Europe, where excess winter mortality tends to be lower in the colder northern nations than in warmer southern European countries, possibly because the former </w:t>
+        <w:t xml:space="preserve">observed geographical consistency within the USA is different from the pattern observed across Europe, where excess winter mortality tends to be lower in the colder northern nations than in warmer southern European countries, possibly because the former </w:t>
       </w:r>
       <w:proofErr w:type="gramStart"/>
       <w:r>
@@ -5899,6 +5967,13 @@
           <w:sz w:val="24"/>
           <w:szCs w:val="24"/>
         </w:rPr>
+      </w:r>
+      <w:r>
+        <w:rPr>
+          <w:rFonts w:ascii="Times New Roman" w:hAnsi="Times New Roman"/>
+          <w:sz w:val="24"/>
+          <w:szCs w:val="24"/>
+        </w:rPr>
         <w:fldChar w:fldCharType="separate"/>
       </w:r>
       <w:r>
@@ -7230,7 +7305,7 @@
         </w:rPr>
         <w:t>does not vary noticeabl</w:t>
       </w:r>
-      <w:ins w:id="4" w:author="Parks, Robbie M" w:date="2017-01-13T10:39:00Z">
+      <w:ins w:id="5" w:author="Parks, Robbie M" w:date="2017-01-13T10:39:00Z">
         <w:r>
           <w:rPr>
             <w:rFonts w:ascii="Times New Roman" w:hAnsi="Times New Roman"/>
@@ -7455,6 +7530,13 @@
           <w:sz w:val="24"/>
           <w:szCs w:val="24"/>
         </w:rPr>
+      </w:r>
+      <w:r>
+        <w:rPr>
+          <w:rFonts w:ascii="Times New Roman" w:hAnsi="Times New Roman"/>
+          <w:sz w:val="24"/>
+          <w:szCs w:val="24"/>
+        </w:rPr>
         <w:fldChar w:fldCharType="separate"/>
       </w:r>
       <w:r>
@@ -8193,6 +8275,13 @@
           <w:sz w:val="24"/>
           <w:szCs w:val="24"/>
         </w:rPr>
+      </w:r>
+      <w:r>
+        <w:rPr>
+          <w:rFonts w:ascii="Times New Roman" w:hAnsi="Times New Roman"/>
+          <w:sz w:val="24"/>
+          <w:szCs w:val="24"/>
+        </w:rPr>
         <w:fldChar w:fldCharType="separate"/>
       </w:r>
       <w:r>
@@ -11771,7 +11860,7 @@
           <w:szCs w:val="24"/>
         </w:rPr>
       </w:pPr>
-      <w:bookmarkStart w:id="5" w:name="_Ref468360496"/>
+      <w:bookmarkStart w:id="6" w:name="_Ref468360496"/>
       <w:r>
         <w:rPr>
           <w:rFonts w:ascii="Times New Roman" w:hAnsi="Times New Roman"/>
@@ -11783,7 +11872,7 @@
         <w:lastRenderedPageBreak/>
         <w:t xml:space="preserve">Figure </w:t>
       </w:r>
-      <w:bookmarkEnd w:id="5"/>
+      <w:bookmarkEnd w:id="6"/>
       <w:r>
         <w:rPr>
           <w:rFonts w:ascii="Times New Roman" w:hAnsi="Times New Roman"/>
@@ -12257,34 +12346,6 @@
       </w:r>
     </w:p>
   </w:comment>
-  <w:comment w:id="3" w:author="Majid" w:date="2017-01-12T14:10:00Z" w:initials="M">
-    <w:p>
-      <w:pPr>
-        <w:pStyle w:val="CommentText"/>
-      </w:pPr>
-      <w:r>
-        <w:rPr>
-          <w:rStyle w:val="CommentReference"/>
-        </w:rPr>
-        <w:annotationRef/>
-      </w:r>
-      <w:r>
-        <w:t>remove 1982</w:t>
-      </w:r>
-      <w:r>
-        <w:t xml:space="preserve"> from the figure</w:t>
-      </w:r>
-      <w:r>
-        <w:t>. the maps are for 2013 only and we can make the magnitude for that month also.  with that done</w:t>
-      </w:r>
-      <w:r>
-        <w:t>,</w:t>
-      </w:r>
-      <w:r>
-        <w:t xml:space="preserve"> we could make it a main paper figure to see if we get away.</w:t>
-      </w:r>
-    </w:p>
-  </w:comment>
 </w:comments>
 </file>
 
@@ -12292,7 +12353,6 @@
 <w15:commentsEx xmlns:wpc="http://schemas.microsoft.com/office/word/2010/wordprocessingCanvas" xmlns:mo="http://schemas.microsoft.com/office/mac/office/2008/main" xmlns:mc="http://schemas.openxmlformats.org/markup-compatibility/2006" xmlns:mv="urn:schemas-microsoft-com:mac:vml" xmlns:o="urn:schemas-microsoft-com:office:office" xmlns:r="http://schemas.openxmlformats.org/officeDocument/2006/relationships" xmlns:m="http://schemas.openxmlformats.org/officeDocument/2006/math" xmlns:v="urn:schemas-microsoft-com:vml" xmlns:wp14="http://schemas.microsoft.com/office/word/2010/wordprocessingDrawing" xmlns:wp="http://schemas.openxmlformats.org/drawingml/2006/wordprocessingDrawing" xmlns:w10="urn:schemas-microsoft-com:office:word" xmlns:w="http://schemas.openxmlformats.org/wordprocessingml/2006/main" xmlns:w14="http://schemas.microsoft.com/office/word/2010/wordml" xmlns:w15="http://schemas.microsoft.com/office/word/2012/wordml" xmlns:wpg="http://schemas.microsoft.com/office/word/2010/wordprocessingGroup" xmlns:wpi="http://schemas.microsoft.com/office/word/2010/wordprocessingInk" xmlns:wne="http://schemas.microsoft.com/office/word/2006/wordml" xmlns:wps="http://schemas.microsoft.com/office/word/2010/wordprocessingShape" mc:Ignorable="w14 w15 wp14">
   <w15:commentEx w15:paraId="5C4E855E" w15:done="0"/>
   <w15:commentEx w15:paraId="0EAF270F" w15:done="0"/>
-  <w15:commentEx w15:paraId="17B34E82" w15:done="0"/>
 </w15:commentsEx>
 </file>
 
@@ -13666,6 +13726,7 @@
   <w:style w:type="character" w:default="1" w:styleId="DefaultParagraphFont">
     <w:name w:val="Default Paragraph Font"/>
     <w:uiPriority w:val="1"/>
+    <w:semiHidden/>
     <w:unhideWhenUsed/>
   </w:style>
   <w:style w:type="table" w:default="1" w:styleId="TableNormal">
@@ -14245,7 +14306,7 @@
 </file>
 
 <file path=customXml/itemProps1.xml><?xml version="1.0" encoding="utf-8"?>
-<ds:datastoreItem xmlns:ds="http://schemas.openxmlformats.org/officeDocument/2006/customXml" ds:itemID="{660E210A-CD9E-7D4B-A1F0-58626D7F217F}">
+<ds:datastoreItem xmlns:ds="http://schemas.openxmlformats.org/officeDocument/2006/customXml" ds:itemID="{43A1AE3E-22EB-7547-B690-86149F00379D}">
   <ds:schemaRefs>
     <ds:schemaRef ds:uri="http://schemas.openxmlformats.org/officeDocument/2006/bibliography"/>
   </ds:schemaRefs>

</xml_diff>